<commit_message>
Updated the Flash Image instructions
Changed the image to show the IO board with the Compute Module installed and modified/add some test to make things easier to understand
</commit_message>
<xml_diff>
--- a/Documentation/HelpDocs/RPi_Compute_Module_Flash_Image_Instructions.docx
+++ b/Documentation/HelpDocs/RPi_Compute_Module_Flash_Image_Instructions.docx
@@ -132,7 +132,71 @@
           <w:sz w:val="21"/>
           <w:szCs w:val="21"/>
         </w:rPr>
-        <w:t>- Plug your host PC USB into the CMIO USB SLAVE port, making sure J4 is set to the EN position.</w:t>
+        <w:t>- Insert your Compute Module into the SODIMM connector</w:t>
+      </w:r>
+      <w:r>
+        <w:rPr>
+          <w:rFonts w:ascii="Calibri" w:hAnsi="Calibri" w:cs="Calibri"/>
+          <w:color w:val="000000"/>
+          <w:sz w:val="21"/>
+          <w:szCs w:val="21"/>
+        </w:rPr>
+        <w:t xml:space="preserve"> of the Compute Module IO Board (CMIO)</w:t>
+      </w:r>
+      <w:bookmarkStart w:id="0" w:name="_GoBack"/>
+      <w:bookmarkEnd w:id="0"/>
+      <w:r>
+        <w:rPr>
+          <w:rFonts w:ascii="Calibri" w:hAnsi="Calibri" w:cs="Calibri"/>
+          <w:color w:val="000000"/>
+          <w:sz w:val="21"/>
+          <w:szCs w:val="21"/>
+        </w:rPr>
+        <w:t>.</w:t>
+      </w:r>
+    </w:p>
+    <w:p>
+      <w:pPr>
+        <w:tabs>
+          <w:tab w:val="left" w:pos="720"/>
+        </w:tabs>
+        <w:autoSpaceDE w:val="0"/>
+        <w:autoSpaceDN w:val="0"/>
+        <w:adjustRightInd w:val="0"/>
+        <w:spacing w:after="0" w:line="240" w:lineRule="auto"/>
+        <w:rPr>
+          <w:rFonts w:ascii="Calibri" w:hAnsi="Calibri" w:cs="Calibri"/>
+          <w:color w:val="000000"/>
+          <w:sz w:val="21"/>
+          <w:szCs w:val="21"/>
+        </w:rPr>
+      </w:pPr>
+      <w:r>
+        <w:rPr>
+          <w:rFonts w:ascii="Calibri" w:hAnsi="Calibri" w:cs="Calibri"/>
+          <w:color w:val="000000"/>
+          <w:sz w:val="21"/>
+          <w:szCs w:val="21"/>
+        </w:rPr>
+        <w:t xml:space="preserve">- Plug your host PC USB into the CMIO USB SLAVE port, making sure J4 is set to the </w:t>
+      </w:r>
+      <w:r>
+        <w:rPr>
+          <w:rFonts w:ascii="Calibri" w:hAnsi="Calibri" w:cs="Calibri"/>
+          <w:color w:val="000000"/>
+          <w:sz w:val="21"/>
+          <w:szCs w:val="21"/>
+        </w:rPr>
+        <w:t>‘USB Slave’</w:t>
+      </w:r>
+      <w:r>
+        <w:rPr>
+          <w:rFonts w:ascii="Calibri" w:hAnsi="Calibri" w:cs="Calibri"/>
+          <w:color w:val="000000"/>
+          <w:sz w:val="21"/>
+          <w:szCs w:val="21"/>
+        </w:rPr>
+        <w:t xml:space="preserve"> position.</w:t>
       </w:r>
     </w:p>
     <w:p>
@@ -177,10 +241,10 @@
           <w:szCs w:val="21"/>
         </w:rPr>
         <w:drawing>
-          <wp:inline distT="0" distB="0" distL="0" distR="0" wp14:anchorId="51371F1F" wp14:editId="21296D94">
-            <wp:extent cx="5062740" cy="3856589"/>
-            <wp:effectExtent l="0" t="0" r="5080" b="0"/>
-            <wp:docPr id="14" name="Picture 14"/>
+          <wp:inline distT="0" distB="0" distL="0" distR="0" wp14:anchorId="72520D5B" wp14:editId="50C283D8">
+            <wp:extent cx="5122621" cy="3209226"/>
+            <wp:effectExtent l="0" t="0" r="1905" b="0"/>
+            <wp:docPr id="9" name="Picture 9"/>
             <wp:cNvGraphicFramePr>
               <a:graphicFrameLocks xmlns:a="http://schemas.openxmlformats.org/drawingml/2006/main" noChangeAspect="1"/>
             </wp:cNvGraphicFramePr>
@@ -188,11 +252,11 @@
               <a:graphicData uri="http://schemas.openxmlformats.org/drawingml/2006/picture">
                 <pic:pic xmlns:pic="http://schemas.openxmlformats.org/drawingml/2006/picture">
                   <pic:nvPicPr>
-                    <pic:cNvPr id="14" name="rpi_compute_m3.jpg"/>
+                    <pic:cNvPr id="9" name="Compute-Module-IO-Board-Mounted-1-1608x1080.jpg"/>
                     <pic:cNvPicPr/>
                   </pic:nvPicPr>
                   <pic:blipFill>
-                    <a:blip r:embed="rId5">
+                    <a:blip r:embed="rId5" cstate="print">
                       <a:extLst>
                         <a:ext uri="{28A0092B-C50C-407E-A947-70E740481C1C}">
                           <a14:useLocalDpi xmlns:a14="http://schemas.microsoft.com/office/drawing/2010/main" val="0"/>
@@ -206,7 +270,7 @@
                   <pic:spPr>
                     <a:xfrm>
                       <a:off x="0" y="0"/>
-                      <a:ext cx="5096875" cy="3882591"/>
+                      <a:ext cx="5186823" cy="3249447"/>
                     </a:xfrm>
                     <a:prstGeom prst="rect">
                       <a:avLst/>
@@ -228,21 +292,22 @@
         <w:autoSpaceDN w:val="0"/>
         <w:adjustRightInd w:val="0"/>
         <w:spacing w:after="0" w:line="240" w:lineRule="auto"/>
-        <w:rPr>
-          <w:rFonts w:ascii="Calibri" w:hAnsi="Calibri" w:cs="Calibri"/>
-          <w:color w:val="000000"/>
-          <w:sz w:val="21"/>
-          <w:szCs w:val="21"/>
-        </w:rPr>
-      </w:pPr>
-      <w:r>
-        <w:rPr>
-          <w:rFonts w:ascii="Calibri" w:hAnsi="Calibri" w:cs="Calibri"/>
-          <w:color w:val="000000"/>
-          <w:sz w:val="21"/>
-          <w:szCs w:val="21"/>
-        </w:rPr>
-        <w:t>The image above shows a Compute Module IO Board v3.0 – the IO boards seem to be cross compatible with newer/older versions of the Compute Module’s (I am using a v1.2 board with both 1.1 and 3+ Modules).</w:t>
+        <w:jc w:val="center"/>
+        <w:rPr>
+          <w:rFonts w:ascii="Calibri" w:hAnsi="Calibri" w:cs="Calibri"/>
+          <w:color w:val="000000"/>
+          <w:sz w:val="20"/>
+          <w:szCs w:val="20"/>
+        </w:rPr>
+      </w:pPr>
+      <w:r>
+        <w:rPr>
+          <w:rFonts w:ascii="Calibri" w:hAnsi="Calibri" w:cs="Calibri"/>
+          <w:color w:val="000000"/>
+          <w:sz w:val="20"/>
+          <w:szCs w:val="20"/>
+        </w:rPr>
+        <w:t>The image shows a Compute Module IO Board v3.0 – the IO boards seem to be cross compatible with newer/older versions of the Compute Module’s (I am using a v1.2 board with both 1.1 and 3+ Modules).</w:t>
       </w:r>
     </w:p>
     <w:p>
@@ -480,6 +545,32 @@
         <w:autoSpaceDN w:val="0"/>
         <w:adjustRightInd w:val="0"/>
         <w:spacing w:after="0" w:line="240" w:lineRule="auto"/>
+        <w:rPr>
+          <w:rFonts w:ascii="Calibri" w:hAnsi="Calibri" w:cs="Calibri"/>
+          <w:color w:val="000000"/>
+          <w:sz w:val="21"/>
+          <w:szCs w:val="21"/>
+        </w:rPr>
+      </w:pPr>
+      <w:r>
+        <w:rPr>
+          <w:rFonts w:ascii="Calibri" w:hAnsi="Calibri" w:cs="Calibri"/>
+          <w:color w:val="000000"/>
+          <w:sz w:val="21"/>
+          <w:szCs w:val="21"/>
+        </w:rPr>
+        <w:br w:type="page"/>
+      </w:r>
+    </w:p>
+    <w:p>
+      <w:pPr>
+        <w:tabs>
+          <w:tab w:val="left" w:pos="720"/>
+        </w:tabs>
+        <w:autoSpaceDE w:val="0"/>
+        <w:autoSpaceDN w:val="0"/>
+        <w:adjustRightInd w:val="0"/>
+        <w:spacing w:after="0" w:line="240" w:lineRule="auto"/>
         <w:jc w:val="center"/>
         <w:rPr>
           <w:rFonts w:ascii="Calibri" w:hAnsi="Calibri" w:cs="Calibri"/>
@@ -762,7 +853,43 @@
           <w:sz w:val="21"/>
           <w:szCs w:val="21"/>
         </w:rPr>
-        <w:t xml:space="preserve"> – in this case use Raspbian Stretch image file;</w:t>
+        <w:t xml:space="preserve"> – in this case use </w:t>
+      </w:r>
+      <w:r>
+        <w:rPr>
+          <w:rFonts w:ascii="Calibri" w:hAnsi="Calibri" w:cs="Calibri"/>
+          <w:color w:val="000000"/>
+          <w:sz w:val="21"/>
+          <w:szCs w:val="21"/>
+        </w:rPr>
+        <w:t xml:space="preserve">the most recent </w:t>
+      </w:r>
+      <w:r>
+        <w:rPr>
+          <w:rFonts w:ascii="Calibri" w:hAnsi="Calibri" w:cs="Calibri"/>
+          <w:color w:val="000000"/>
+          <w:sz w:val="21"/>
+          <w:szCs w:val="21"/>
+        </w:rPr>
+        <w:t>Raspbian Stretch</w:t>
+      </w:r>
+      <w:r>
+        <w:rPr>
+          <w:rFonts w:ascii="Calibri" w:hAnsi="Calibri" w:cs="Calibri"/>
+          <w:color w:val="000000"/>
+          <w:sz w:val="21"/>
+          <w:szCs w:val="21"/>
+        </w:rPr>
+        <w:t xml:space="preserve"> lite</w:t>
+      </w:r>
+      <w:r>
+        <w:rPr>
+          <w:rFonts w:ascii="Calibri" w:hAnsi="Calibri" w:cs="Calibri"/>
+          <w:color w:val="000000"/>
+          <w:sz w:val="21"/>
+          <w:szCs w:val="21"/>
+        </w:rPr>
+        <w:t xml:space="preserve"> image file;</w:t>
       </w:r>
     </w:p>
     <w:p>
@@ -1239,10 +1366,7 @@
         <w:t>.</w:t>
       </w:r>
     </w:p>
-    <w:p>
-      <w:bookmarkStart w:id="0" w:name="_GoBack"/>
-      <w:bookmarkEnd w:id="0"/>
-    </w:p>
+    <w:p/>
     <w:sectPr>
       <w:pgSz w:w="12240" w:h="15840"/>
       <w:pgMar w:top="720" w:right="720" w:bottom="720" w:left="720" w:header="720" w:footer="720" w:gutter="0"/>

</xml_diff>